<commit_message>
Remove funding from Acknowledgements
PeerJ requires this information to only be included in a separate funding section.
</commit_message>
<xml_diff>
--- a/chapter1.docx
+++ b/chapter1.docx
@@ -2143,7 +2143,7 @@
         <w:pStyle w:val="FirstParagraph"/>
       </w:pPr>
       <w:r>
-        <w:t xml:space="preserve">We thank all of the individuals involved in the collection and provision of the data used in this paper, including the citizen scientists who collect the BBS, CBC, and NABC data, the USGS and CWS scientists and managers, the Audubon Society, the North American Butterfly Association, the USDA Forest Service, the Missouri Botanical Garden, and Alwyn H. Gentry. We also thank all of the scientists who published their raw data allowing it to be combined in Baldridge (2013). This research was supported by the National Science Foundation through a CAREER Grant 0953694 to Ethan White, and by the Gordon and Betty Moore Foundation's Data-Driven Discovery Initiative through Grant GBMF4563 to Ethan White.</w:t>
+        <w:t xml:space="preserve">We thank all of the individuals involved in the collection and provision of the data used in this paper, including the citizen scientists who collect the BBS, CBC, and NABC data, the USGS and CWS scientists and managers, the Audubon Society, the North American Butterfly Association, the USDA Forest Service, the Missouri Botanical Garden, and Alwyn H. Gentry. We also thank all of the scientists who published their raw data allowing it to be combined in Baldridge (2013).</w:t>
       </w:r>
     </w:p>
     <w:p>
@@ -2727,7 +2727,7 @@
     </w:lvl>
   </w:abstractNum>
   <w:abstractNum w:abstractNumId="990">
-    <w:nsid w:val="704f2cb6"/>
+    <w:nsid w:val="a6514ccb"/>
     <w:multiLevelType w:val="multilevel"/>
     <w:lvl w:ilvl="0">
       <w:numFmt w:val="bullet"/>

</xml_diff>

<commit_message>
Add citation to Zenodo archive for code and data
</commit_message>
<xml_diff>
--- a/chapter1.docx
+++ b/chapter1.docx
@@ -1616,6 +1616,18 @@
         </w:r>
       </w:hyperlink>
       <w:r>
+        <w:t xml:space="preserve"> </w:t>
+      </w:r>
+      <w:r>
+        <w:t xml:space="preserve">and archived on Zenodo</w:t>
+      </w:r>
+      <w:r>
+        <w:t xml:space="preserve"> </w:t>
+      </w:r>
+      <w:r>
+        <w:t xml:space="preserve">(Baldridge et al. 2016)</w:t>
+      </w:r>
+      <w:r>
         <w:t xml:space="preserve">. The CBC datasets and NABA datasets are not publicly available and therefore are not included.</w:t>
       </w:r>
     </w:p>
@@ -2185,6 +2197,14 @@
         <w:pStyle w:val="Bibliography"/>
       </w:pPr>
       <w:r>
+        <w:t xml:space="preserve">Baldridge, E., D. J. Harris, X. Xiao, and E. P. White. 2016, November. weecology/sad-comparison: First submission to PeerJ.</w:t>
+      </w:r>
+    </w:p>
+    <w:p>
+      <w:pPr>
+        <w:pStyle w:val="Bibliography"/>
+      </w:pPr>
+      <w:r>
         <w:t xml:space="preserve">Bayer, M. 2014. Sqlalchemy. The Architecture of Open Source Applications: Elegance, Evolution, and a Few More Fearless Hacks 2.</w:t>
       </w:r>
     </w:p>
@@ -2727,7 +2747,7 @@
     </w:lvl>
   </w:abstractNum>
   <w:abstractNum w:abstractNumId="990">
-    <w:nsid w:val="a6514ccb"/>
+    <w:nsid w:val="c0b4a18d"/>
     <w:multiLevelType w:val="multilevel"/>
     <w:lvl w:ilvl="0">
       <w:numFmt w:val="bullet"/>

</xml_diff>

<commit_message>
Cleanup hyphen usage for two-parameter models
</commit_message>
<xml_diff>
--- a/chapter1.docx
+++ b/chapter1.docx
@@ -1908,7 +1908,7 @@
         <w:pStyle w:val="FirstParagraph"/>
       </w:pPr>
       <w:r>
-        <w:t xml:space="preserve">Our extensive comparison of different models for the species abundance distribution (SAD) using rigorous statistical methods demonstrates that several of the most popular existing models provide equivalently good absolute fits to empirical data. Log-series, negative binomial, and Poisson lognormal all had model relative likelihoods between 0.25 and 0.5 suggesting that the three distributions provide roughly equivalent fits in most cases, but with the two parameter-model performing slightly better on average. Because the log-series has only a single parameter but fits the data almost as well as the two parameter models, the log-series performed better in AICc-based model selection, which penalizes model complexity. These results differ from two other recent analyses of large numbers of species abundance distributions</w:t>
+        <w:t xml:space="preserve">Our extensive comparison of different models for the species abundance distribution (SAD) using rigorous statistical methods demonstrates that several of the most popular existing models provide equivalently good absolute fits to empirical data. Log-series, negative binomial, and Poisson lognormal all had model relative likelihoods between 0.25 and 0.5 suggesting that the three distributions provide roughly equivalent fits in most cases, but with the two-parameter model performing slightly better on average. Because the log-series has only a single parameter but fits the data almost as well as the two-parameter models, the log-series performed better in AICc-based model selection, which penalizes model complexity. These results differ from two other recent analyses of large numbers of species abundance distributions</w:t>
       </w:r>
       <w:r>
         <w:t xml:space="preserve"> </w:t>
@@ -2747,7 +2747,7 @@
     </w:lvl>
   </w:abstractNum>
   <w:abstractNum w:abstractNumId="990">
-    <w:nsid w:val="c0b4a18d"/>
+    <w:nsid w:val="e94548d3"/>
     <w:multiLevelType w:val="multilevel"/>
     <w:lvl w:ilvl="0">
       <w:numFmt w:val="bullet"/>

</xml_diff>

<commit_message>
Update Word doc to include lastest version of figures
</commit_message>
<xml_diff>
--- a/chapter1.docx
+++ b/chapter1.docx
@@ -1782,7 +1782,7 @@
       <w:r>
         <w:drawing>
           <wp:inline>
-            <wp:extent cx="5334000" cy="2800350"/>
+            <wp:extent cx="5334000" cy="2909454"/>
             <wp:effectExtent b="0" l="0" r="0" t="0"/>
             <wp:docPr descr="Number of cases in which each model provided the best fit to the data based on AICc for each dataset separately." id="1" name="Picture"/>
             <a:graphic>
@@ -1803,7 +1803,7 @@
                   <pic:spPr bwMode="auto">
                     <a:xfrm>
                       <a:off x="0" y="0"/>
-                      <a:ext cx="5334000" cy="2800350"/>
+                      <a:ext cx="5334000" cy="2909454"/>
                     </a:xfrm>
                     <a:prstGeom prst="rect">
                       <a:avLst/>
@@ -2747,7 +2747,7 @@
     </w:lvl>
   </w:abstractNum>
   <w:abstractNum w:abstractNumId="990">
-    <w:nsid w:val="e94548d3"/>
+    <w:nsid w:val="67883869"/>
     <w:multiLevelType w:val="multilevel"/>
     <w:lvl w:ilvl="0">
       <w:numFmt w:val="bullet"/>

</xml_diff>

<commit_message>
Add Zenodo citation for macroecotools
</commit_message>
<xml_diff>
--- a/chapter1.docx
+++ b/chapter1.docx
@@ -1551,63 +1551,58 @@
       <w:r>
         <w:t xml:space="preserve"> </w:t>
       </w:r>
+      <w:r>
+        <w:t xml:space="preserve">(Xiao et al. 2016)</w:t>
+      </w:r>
+      <w:r>
+        <w:t xml:space="preserve">, retriever</w:t>
+      </w:r>
+      <w:r>
+        <w:t xml:space="preserve"> </w:t>
+      </w:r>
+      <w:r>
+        <w:t xml:space="preserve">(Morris and White 2013)</w:t>
+      </w:r>
+      <w:r>
+        <w:t xml:space="preserve">, R packages used for analysis include ggplot2</w:t>
+      </w:r>
+      <w:r>
+        <w:t xml:space="preserve"> </w:t>
+      </w:r>
+      <w:r>
+        <w:t xml:space="preserve">(Wickham 2009)</w:t>
+      </w:r>
+      <w:r>
+        <w:t xml:space="preserve">, magrittr</w:t>
+      </w:r>
+      <w:r>
+        <w:t xml:space="preserve">(Bache and Wickham 2014)</w:t>
+      </w:r>
+      <w:r>
+        <w:t xml:space="preserve">, tidyr</w:t>
+      </w:r>
+      <w:r>
+        <w:t xml:space="preserve"> </w:t>
+      </w:r>
+      <w:r>
+        <w:t xml:space="preserve">(Wickham 2016)</w:t>
+      </w:r>
+      <w:r>
+        <w:t xml:space="preserve">, dplyr</w:t>
+      </w:r>
+      <w:r>
+        <w:t xml:space="preserve"> </w:t>
+      </w:r>
+      <w:r>
+        <w:t xml:space="preserve">(Wickham and Francois 2016)</w:t>
+      </w:r>
+      <w:r>
+        <w:t xml:space="preserve">. All of the code and all of the publicly available data necessary to replicate these analyses is available at</w:t>
+      </w:r>
+      <w:r>
+        <w:t xml:space="preserve"> </w:t>
+      </w:r>
       <w:hyperlink r:id="rId29">
-        <w:r>
-          <w:rPr>
-            <w:rStyle w:val="Hyperlink"/>
-          </w:rPr>
-          <w:t xml:space="preserve">https://github.com/weecology/macroecotools</w:t>
-        </w:r>
-      </w:hyperlink>
-      <w:r>
-        <w:t xml:space="preserve">, retriever</w:t>
-      </w:r>
-      <w:r>
-        <w:t xml:space="preserve"> </w:t>
-      </w:r>
-      <w:r>
-        <w:t xml:space="preserve">(Morris and White 2013)</w:t>
-      </w:r>
-      <w:r>
-        <w:t xml:space="preserve">, R packages used for analysis include ggplot2</w:t>
-      </w:r>
-      <w:r>
-        <w:t xml:space="preserve"> </w:t>
-      </w:r>
-      <w:r>
-        <w:t xml:space="preserve">(Wickham 2009)</w:t>
-      </w:r>
-      <w:r>
-        <w:t xml:space="preserve">, magrittr</w:t>
-      </w:r>
-      <w:r>
-        <w:t xml:space="preserve">(Bache and Wickham 2014)</w:t>
-      </w:r>
-      <w:r>
-        <w:t xml:space="preserve">, tidyr</w:t>
-      </w:r>
-      <w:r>
-        <w:t xml:space="preserve"> </w:t>
-      </w:r>
-      <w:r>
-        <w:t xml:space="preserve">(Wickham 2016)</w:t>
-      </w:r>
-      <w:r>
-        <w:t xml:space="preserve">, dplyr</w:t>
-      </w:r>
-      <w:r>
-        <w:t xml:space="preserve"> </w:t>
-      </w:r>
-      <w:r>
-        <w:t xml:space="preserve">(Wickham and Francois 2016)</w:t>
-      </w:r>
-      <w:r>
-        <w:t xml:space="preserve">. All of the code and all of the publicly available data necessary to replicate these analyses is available at</w:t>
-      </w:r>
-      <w:r>
-        <w:t xml:space="preserve"> </w:t>
-      </w:r>
-      <w:hyperlink r:id="rId30">
         <w:r>
           <w:rPr>
             <w:rStyle w:val="Hyperlink"/>
@@ -1635,8 +1630,8 @@
       <w:pPr>
         <w:pStyle w:val="Heading1"/>
       </w:pPr>
-      <w:bookmarkStart w:id="31" w:name="results"/>
-      <w:bookmarkEnd w:id="31"/>
+      <w:bookmarkStart w:id="30" w:name="results"/>
+      <w:bookmarkEnd w:id="30"/>
       <w:r>
         <w:t xml:space="preserve">Results</w:t>
       </w:r>
@@ -1669,7 +1664,7 @@
                     </pic:cNvPicPr>
                   </pic:nvPicPr>
                   <pic:blipFill>
-                    <a:blip r:embed="rId32"/>
+                    <a:blip r:embed="rId31"/>
                     <a:stretch>
                       <a:fillRect/>
                     </a:stretch>
@@ -1732,7 +1727,7 @@
                     </pic:cNvPicPr>
                   </pic:nvPicPr>
                   <pic:blipFill>
-                    <a:blip r:embed="rId33"/>
+                    <a:blip r:embed="rId32"/>
                     <a:stretch>
                       <a:fillRect/>
                     </a:stretch>
@@ -1795,7 +1790,7 @@
                     </pic:cNvPicPr>
                   </pic:nvPicPr>
                   <pic:blipFill>
-                    <a:blip r:embed="rId34"/>
+                    <a:blip r:embed="rId33"/>
                     <a:stretch>
                       <a:fillRect/>
                     </a:stretch>
@@ -1858,7 +1853,7 @@
                     </pic:cNvPicPr>
                   </pic:nvPicPr>
                   <pic:blipFill>
-                    <a:blip r:embed="rId35"/>
+                    <a:blip r:embed="rId34"/>
                     <a:stretch>
                       <a:fillRect/>
                     </a:stretch>
@@ -1897,10 +1892,257 @@
       <w:pPr>
         <w:pStyle w:val="Heading1"/>
       </w:pPr>
-      <w:bookmarkStart w:id="36" w:name="discussion"/>
+      <w:bookmarkStart w:id="35" w:name="discussion"/>
+      <w:bookmarkEnd w:id="35"/>
+      <w:r>
+        <w:t xml:space="preserve">Discussion</w:t>
+      </w:r>
+    </w:p>
+    <w:p>
+      <w:pPr>
+        <w:pStyle w:val="FirstParagraph"/>
+      </w:pPr>
+      <w:r>
+        <w:t xml:space="preserve">Our extensive comparison of different models for the species abundance distribution (SAD) using rigorous statistical methods demonstrates that several of the most popular existing models provide equivalently good absolute fits to empirical data. Log-series, negative binomial, and Poisson lognormal all had model relative likelihoods between 0.25 and 0.5 suggesting that the three distributions provide roughly equivalent fits in most cases, but with the two-parameter model performing slightly better on average. Because the log-series has only a single parameter but fits the data almost as well as the two-parameter models, the log-series performed better in AICc-based model selection, which penalizes model complexity. These results differ from two other recent analyses of large numbers of species abundance distributions</w:t>
+      </w:r>
+      <w:r>
+        <w:t xml:space="preserve"> </w:t>
+      </w:r>
+      <w:r>
+        <w:t xml:space="preserve">(Ulrich et al. 2010, Connolly et al. 2014)</w:t>
+      </w:r>
+      <w:r>
+        <w:t xml:space="preserve"> </w:t>
+      </w:r>
+      <w:r>
+        <w:t xml:space="preserve">and are generally consistent with a third recent analysis</w:t>
+      </w:r>
+      <w:r>
+        <w:t xml:space="preserve"> </w:t>
+      </w:r>
+      <w:r>
+        <w:t xml:space="preserve">(Alroy 2015)</w:t>
+      </w:r>
+      <w:r>
+        <w:t xml:space="preserve">.</w:t>
+      </w:r>
+    </w:p>
+    <w:p>
+      <w:pPr>
+        <w:pStyle w:val="BodyText"/>
+      </w:pPr>
+      <w:r>
+        <w:t xml:space="preserve">Ulrich et al.</w:t>
+      </w:r>
+      <w:r>
+        <w:t xml:space="preserve"> </w:t>
+      </w:r>
+      <w:r>
+        <w:t xml:space="preserve">(2010)</w:t>
+      </w:r>
+      <w:r>
+        <w:t xml:space="preserve"> </w:t>
+      </w:r>
+      <w:r>
+        <w:t xml:space="preserve">analyzed ~500 SADs and found support for three major forms of the SAD that changed depending on whether the community had been fully censused or not. They found that "fully censused" communities were best fit by the lognormal, and "incompletely sampled" communities, best fit by the Zipf and log-series</w:t>
+      </w:r>
+      <w:r>
+        <w:t xml:space="preserve"> </w:t>
+      </w:r>
+      <w:r>
+        <w:t xml:space="preserve">(Ulrich et al. 2010)</w:t>
+      </w:r>
+      <w:r>
+        <w:t xml:space="preserve">. In contrast we find effectively no support for the Zipf across ecosystems and taxonomic groups, including a number of datasets that are incompletely sampled. Our AICc value results also do not support the conclusion that the lognormal outperforms the log-series in fully censused communities. The Gentry and FIA forest inventories both involve large stationary organisms and were collected with the goal of including all trees above a certain stem diameter. Therefore, above the minimum stem diameter, they are as close to fully censused communities as is typically possible. In these communities the log-series provides the best fit to the data most frequently. The discrepancy between our results and those found in</w:t>
+      </w:r>
+      <w:r>
+        <w:t xml:space="preserve"> </w:t>
+      </w:r>
+      <w:r>
+        <w:t xml:space="preserve">(Ulrich et al. 2010)</w:t>
+      </w:r>
+      <w:r>
+        <w:t xml:space="preserve"> </w:t>
+      </w:r>
+      <w:r>
+        <w:t xml:space="preserve">may be due to: 1) their use of binning and fitting curves to rank abundance plots, which deviates from the likelihood-based best practices</w:t>
+      </w:r>
+      <w:r>
+        <w:t xml:space="preserve"> </w:t>
+      </w:r>
+      <w:r>
+        <w:t xml:space="preserve">(Matthews and Whittaker 2014)</w:t>
+      </w:r>
+      <w:r>
+        <w:t xml:space="preserve"> </w:t>
+      </w:r>
+      <w:r>
+        <w:t xml:space="preserve">used in this paper; 2) the statistical methods they use to identify communities as "fully censused", which tend to exclude communities with large numbers of singletons that would be better fit by distributions like the log-series; 3) the use of the continuous lognormal instead of the Poisson lognormal; 4) the fact that our censused communities are also a different taxonomic group from our sampled communities, making it difficult to distinguish between taxonomic and sampling differences.</w:t>
+      </w:r>
+    </w:p>
+    <w:p>
+      <w:pPr>
+        <w:pStyle w:val="BodyText"/>
+      </w:pPr>
+      <w:r>
+        <w:t xml:space="preserve">Connolly et al.</w:t>
+      </w:r>
+      <w:r>
+        <w:t xml:space="preserve"> </w:t>
+      </w:r>
+      <w:r>
+        <w:t xml:space="preserve">(2014)</w:t>
+      </w:r>
+      <w:r>
+        <w:t xml:space="preserve"> </w:t>
+      </w:r>
+      <w:r>
+        <w:t xml:space="preserve">use likelihood-based methods to compare the negative binomial distribution (which they call the Poisson gamma) to the Poisson lognormal for a large number of marine communities. They found that the Poisson lognormal provides a substantially better fit than the negative binomial to empirical data and that the negative-binomial provides a better fit to communities simulated using neutral models. They conclude that these analyses of the SAD demonstrate that marine communities are structured by non-neutral processes. Our analysis differs from that in Connolly et al.</w:t>
+      </w:r>
+      <w:r>
+        <w:t xml:space="preserve"> </w:t>
+      </w:r>
+      <w:r>
+        <w:t xml:space="preserve">(2014)</w:t>
+      </w:r>
+      <w:r>
+        <w:t xml:space="preserve"> </w:t>
+      </w:r>
+      <w:r>
+        <w:t xml:space="preserve">in that they aggregate communities at larger spatial scales than those sampled and find the strongest results at large spatial scales. This may explain the difference between the two analyses or there may be differences between the terrestrial systems analyzed here and the marine systems analyzed by Connolly et al.</w:t>
+      </w:r>
+      <w:r>
+        <w:t xml:space="preserve"> </w:t>
+      </w:r>
+      <w:r>
+        <w:t xml:space="preserve">(2014)</w:t>
+      </w:r>
+      <w:r>
+        <w:t xml:space="preserve">. The explanation for these differences is being explored elsewhere (Connolly et al. unpublished data).</w:t>
+      </w:r>
+    </w:p>
+    <w:p>
+      <w:pPr>
+        <w:pStyle w:val="BodyText"/>
+      </w:pPr>
+      <w:r>
+        <w:t xml:space="preserve">Alroy</w:t>
+      </w:r>
+      <w:r>
+        <w:t xml:space="preserve"> </w:t>
+      </w:r>
+      <w:r>
+        <w:t xml:space="preserve">(2015)</w:t>
+      </w:r>
+      <w:r>
+        <w:t xml:space="preserve"> </w:t>
+      </w:r>
+      <w:r>
+        <w:t xml:space="preserve">compared the fits of the lognormal, log-series, Zipf, geometric series, broken stick, and a new model dubbed the "double geometric", to over 1000 terrestrial community datasets assembled from the literature. To incorporate the geometric series, broken stick, and the double geometric, this research used non-standard methods for evaluating the fits of the models to the data, however the results were generally consistent with those presented here. The central Kullback-Leibler divergence statistics results showed that: 1) the Zipf, geometric series, and broken stick all perform consistently worse than the other distributions; 2) the double geometric, log-series, and lognormal all provide the best overall fit for at least one taxonomic group; and 3) the lognormal and double geometric fit the data equivalently well and slightly better than the log-series when not controlling for differences in the number of parameters (Alroy's tables S1, S2, and S3). Penalizing the two-parameter models (lognormal and double geometric) for their complexity, as we do here with AICc, would likewise improve the relative performance of the log-series distribution.</w:t>
+      </w:r>
+    </w:p>
+    <w:p>
+      <w:pPr>
+        <w:pStyle w:val="BodyText"/>
+      </w:pPr>
+      <w:r>
+        <w:t xml:space="preserve">In combination, the results of these three papers suggest that in general the Zipf is a poor characterization of species-abundance distributions and that both the log-series and lognormal distributions provide reasonable fits in many cases. Differences in the performance of the log-series, lognormal, double geometric, and negative binomial, appear to be more minor. How these differences relate to differences in intensity of sampling, spatial scale, taxonomy, and ecosystem type (marine vs. terrestrial) remain open questions. Our analyses suggest that controlling for the number of parameters makes the log-series a slightly better fitting model, at least in the terrestrial systems we studied. Neither of the other papers that include the log-series</w:t>
+      </w:r>
+      <w:r>
+        <w:t xml:space="preserve"> </w:t>
+      </w:r>
+      <w:r>
+        <w:t xml:space="preserve">(Ulrich et al. 2010, Alroy 2015)</w:t>
+      </w:r>
+      <w:r>
+        <w:t xml:space="preserve"> </w:t>
+      </w:r>
+      <w:r>
+        <w:t xml:space="preserve">make this correction and both show that it is still a reasonably competitive model even against those with more parameters.</w:t>
+      </w:r>
+    </w:p>
+    <w:p>
+      <w:pPr>
+        <w:pStyle w:val="BodyText"/>
+      </w:pPr>
+      <w:r>
+        <w:t xml:space="preserve">The relatively similar fit of several commonly used distributions emphasizes the challenge of inferring the processes operating in ecological systems from the form of the abundance distribution. It is already well established that models based on different processes can yield equivalent models of the SAD, i.e., they predict distributions of exactly the same form</w:t>
+      </w:r>
+      <w:r>
+        <w:t xml:space="preserve"> </w:t>
+      </w:r>
+      <w:r>
+        <w:t xml:space="preserve">(Cohen 1968, Boswell and Patil 1971, Pielou 1975, McGill et al. 2007)</w:t>
+      </w:r>
+      <w:r>
+        <w:t xml:space="preserve">. To the extent that SADs are determined by random statistical processes, one might expect the observed distributions to be compatible with a wide variety of different process-based and process-free models</w:t>
+      </w:r>
+      <w:r>
+        <w:t xml:space="preserve"> </w:t>
+      </w:r>
+      <w:r>
+        <w:t xml:space="preserve">(Frank 2009, 2011, Locey and White 2013)</w:t>
+      </w:r>
+      <w:r>
+        <w:t xml:space="preserve">. Regardless of the underlying reason that the models performed similarly, our results indicate that the SAD usually does not contain sufficient information to distinguish among the possible statistical processes---let alone biological processes---with any degree of certainty</w:t>
+      </w:r>
+      <w:r>
+        <w:t xml:space="preserve"> </w:t>
+      </w:r>
+      <w:r>
+        <w:t xml:space="preserve">(Volkov et al. 2005)</w:t>
+      </w:r>
+      <w:r>
+        <w:t xml:space="preserve">, though it is possible that this result differs in marine systems</w:t>
+      </w:r>
+      <w:r>
+        <w:t xml:space="preserve"> </w:t>
+      </w:r>
+      <w:r>
+        <w:t xml:space="preserve">(see Connolly et al. 2014)</w:t>
+      </w:r>
+      <w:r>
+        <w:t xml:space="preserve">. A more promising way to draw inferences about ecological processes is to evaluate each model's ability to simultaneously explain multiple macroecological patterns, rather than relying on a single pattern like the SAD</w:t>
+      </w:r>
+      <w:r>
+        <w:t xml:space="preserve"> </w:t>
+      </w:r>
+      <w:r>
+        <w:t xml:space="preserve">(McGill 2003, McGill et al. 2006, Newman et al. 2014, Xiao et al. 2015)</w:t>
+      </w:r>
+      <w:r>
+        <w:t xml:space="preserve">. It has also been suggested that examining second-order effects, such as the scale-dependence of macroecological patterns</w:t>
+      </w:r>
+      <w:r>
+        <w:t xml:space="preserve"> </w:t>
+      </w:r>
+      <w:r>
+        <w:t xml:space="preserve">(Blonder et al. 2014)</w:t>
+      </w:r>
+      <w:r>
+        <w:t xml:space="preserve"> </w:t>
+      </w:r>
+      <w:r>
+        <w:t xml:space="preserve">or how the parameters of the distribution change across gradients</w:t>
+      </w:r>
+      <w:r>
+        <w:t xml:space="preserve"> </w:t>
+      </w:r>
+      <w:r>
+        <w:t xml:space="preserve">(Mac Nally et al. 2014)</w:t>
+      </w:r>
+      <w:r>
+        <w:t xml:space="preserve">, can provide better inference about process from these kinds of pattern.</w:t>
+      </w:r>
+    </w:p>
+    <w:p>
+      <w:pPr>
+        <w:pStyle w:val="Heading1"/>
+      </w:pPr>
+      <w:bookmarkStart w:id="36" w:name="acknowledgments"/>
       <w:bookmarkEnd w:id="36"/>
       <w:r>
-        <w:t xml:space="preserve">Discussion</w:t>
+        <w:t xml:space="preserve">Acknowledgments</w:t>
       </w:r>
     </w:p>
     <w:p>
@@ -1908,262 +2150,15 @@
         <w:pStyle w:val="FirstParagraph"/>
       </w:pPr>
       <w:r>
-        <w:t xml:space="preserve">Our extensive comparison of different models for the species abundance distribution (SAD) using rigorous statistical methods demonstrates that several of the most popular existing models provide equivalently good absolute fits to empirical data. Log-series, negative binomial, and Poisson lognormal all had model relative likelihoods between 0.25 and 0.5 suggesting that the three distributions provide roughly equivalent fits in most cases, but with the two-parameter model performing slightly better on average. Because the log-series has only a single parameter but fits the data almost as well as the two-parameter models, the log-series performed better in AICc-based model selection, which penalizes model complexity. These results differ from two other recent analyses of large numbers of species abundance distributions</w:t>
-      </w:r>
-      <w:r>
-        <w:t xml:space="preserve"> </w:t>
-      </w:r>
-      <w:r>
-        <w:t xml:space="preserve">(Ulrich et al. 2010, Connolly et al. 2014)</w:t>
-      </w:r>
-      <w:r>
-        <w:t xml:space="preserve"> </w:t>
-      </w:r>
-      <w:r>
-        <w:t xml:space="preserve">and are generally consistent with a third recent analysis</w:t>
-      </w:r>
-      <w:r>
-        <w:t xml:space="preserve"> </w:t>
-      </w:r>
-      <w:r>
-        <w:t xml:space="preserve">(Alroy 2015)</w:t>
-      </w:r>
-      <w:r>
-        <w:t xml:space="preserve">.</w:t>
-      </w:r>
-    </w:p>
-    <w:p>
-      <w:pPr>
-        <w:pStyle w:val="BodyText"/>
-      </w:pPr>
-      <w:r>
-        <w:t xml:space="preserve">Ulrich et al.</w:t>
-      </w:r>
-      <w:r>
-        <w:t xml:space="preserve"> </w:t>
-      </w:r>
-      <w:r>
-        <w:t xml:space="preserve">(2010)</w:t>
-      </w:r>
-      <w:r>
-        <w:t xml:space="preserve"> </w:t>
-      </w:r>
-      <w:r>
-        <w:t xml:space="preserve">analyzed ~500 SADs and found support for three major forms of the SAD that changed depending on whether the community had been fully censused or not. They found that "fully censused" communities were best fit by the lognormal, and "incompletely sampled" communities, best fit by the Zipf and log-series</w:t>
-      </w:r>
-      <w:r>
-        <w:t xml:space="preserve"> </w:t>
-      </w:r>
-      <w:r>
-        <w:t xml:space="preserve">(Ulrich et al. 2010)</w:t>
-      </w:r>
-      <w:r>
-        <w:t xml:space="preserve">. In contrast we find effectively no support for the Zipf across ecosystems and taxonomic groups, including a number of datasets that are incompletely sampled. Our AICc value results also do not support the conclusion that the lognormal outperforms the log-series in fully censused communities. The Gentry and FIA forest inventories both involve large stationary organisms and were collected with the goal of including all trees above a certain stem diameter. Therefore, above the minimum stem diameter, they are as close to fully censused communities as is typically possible. In these communities the log-series provides the best fit to the data most frequently. The discrepancy between our results and those found in</w:t>
-      </w:r>
-      <w:r>
-        <w:t xml:space="preserve"> </w:t>
-      </w:r>
-      <w:r>
-        <w:t xml:space="preserve">(Ulrich et al. 2010)</w:t>
-      </w:r>
-      <w:r>
-        <w:t xml:space="preserve"> </w:t>
-      </w:r>
-      <w:r>
-        <w:t xml:space="preserve">may be due to: 1) their use of binning and fitting curves to rank abundance plots, which deviates from the likelihood-based best practices</w:t>
-      </w:r>
-      <w:r>
-        <w:t xml:space="preserve"> </w:t>
-      </w:r>
-      <w:r>
-        <w:t xml:space="preserve">(Matthews and Whittaker 2014)</w:t>
-      </w:r>
-      <w:r>
-        <w:t xml:space="preserve"> </w:t>
-      </w:r>
-      <w:r>
-        <w:t xml:space="preserve">used in this paper; 2) the statistical methods they use to identify communities as "fully censused", which tend to exclude communities with large numbers of singletons that would be better fit by distributions like the log-series; 3) the use of the continuous lognormal instead of the Poisson lognormal; 4) the fact that our censused communities are also a different taxonomic group from our sampled communities, making it difficult to distinguish between taxonomic and sampling differences.</w:t>
-      </w:r>
-    </w:p>
-    <w:p>
-      <w:pPr>
-        <w:pStyle w:val="BodyText"/>
-      </w:pPr>
-      <w:r>
-        <w:t xml:space="preserve">Connolly et al.</w:t>
-      </w:r>
-      <w:r>
-        <w:t xml:space="preserve"> </w:t>
-      </w:r>
-      <w:r>
-        <w:t xml:space="preserve">(2014)</w:t>
-      </w:r>
-      <w:r>
-        <w:t xml:space="preserve"> </w:t>
-      </w:r>
-      <w:r>
-        <w:t xml:space="preserve">use likelihood-based methods to compare the negative binomial distribution (which they call the Poisson gamma) to the Poisson lognormal for a large number of marine communities. They found that the Poisson lognormal provides a substantially better fit than the negative binomial to empirical data and that the negative-binomial provides a better fit to communities simulated using neutral models. They conclude that these analyses of the SAD demonstrate that marine communities are structured by non-neutral processes. Our analysis differs from that in Connolly et al.</w:t>
-      </w:r>
-      <w:r>
-        <w:t xml:space="preserve"> </w:t>
-      </w:r>
-      <w:r>
-        <w:t xml:space="preserve">(2014)</w:t>
-      </w:r>
-      <w:r>
-        <w:t xml:space="preserve"> </w:t>
-      </w:r>
-      <w:r>
-        <w:t xml:space="preserve">in that they aggregate communities at larger spatial scales than those sampled and find the strongest results at large spatial scales. This may explain the difference between the two analyses or there may be differences between the terrestrial systems analyzed here and the marine systems analyzed by Connolly et al.</w:t>
-      </w:r>
-      <w:r>
-        <w:t xml:space="preserve"> </w:t>
-      </w:r>
-      <w:r>
-        <w:t xml:space="preserve">(2014)</w:t>
-      </w:r>
-      <w:r>
-        <w:t xml:space="preserve">. The explanation for these differences is being explored elsewhere (Connolly et al. unpublished data).</w:t>
-      </w:r>
-    </w:p>
-    <w:p>
-      <w:pPr>
-        <w:pStyle w:val="BodyText"/>
-      </w:pPr>
-      <w:r>
-        <w:t xml:space="preserve">Alroy</w:t>
-      </w:r>
-      <w:r>
-        <w:t xml:space="preserve"> </w:t>
-      </w:r>
-      <w:r>
-        <w:t xml:space="preserve">(2015)</w:t>
-      </w:r>
-      <w:r>
-        <w:t xml:space="preserve"> </w:t>
-      </w:r>
-      <w:r>
-        <w:t xml:space="preserve">compared the fits of the lognormal, log-series, Zipf, geometric series, broken stick, and a new model dubbed the "double geometric", to over 1000 terrestrial community datasets assembled from the literature. To incorporate the geometric series, broken stick, and the double geometric, this research used non-standard methods for evaluating the fits of the models to the data, however the results were generally consistent with those presented here. The central Kullback-Leibler divergence statistics results showed that: 1) the Zipf, geometric series, and broken stick all perform consistently worse than the other distributions; 2) the double geometric, log-series, and lognormal all provide the best overall fit for at least one taxonomic group; and 3) the lognormal and double geometric fit the data equivalently well and slightly better than the log-series when not controlling for differences in the number of parameters (Alroy's tables S1, S2, and S3). Penalizing the two-parameter models (lognormal and double geometric) for their complexity, as we do here with AICc, would likewise improve the relative performance of the log-series distribution.</w:t>
-      </w:r>
-    </w:p>
-    <w:p>
-      <w:pPr>
-        <w:pStyle w:val="BodyText"/>
-      </w:pPr>
-      <w:r>
-        <w:t xml:space="preserve">In combination, the results of these three papers suggest that in general the Zipf is a poor characterization of species-abundance distributions and that both the log-series and lognormal distributions provide reasonable fits in many cases. Differences in the performance of the log-series, lognormal, double geometric, and negative binomial, appear to be more minor. How these differences relate to differences in intensity of sampling, spatial scale, taxonomy, and ecosystem type (marine vs. terrestrial) remain open questions. Our analyses suggest that controlling for the number of parameters makes the log-series a slightly better fitting model, at least in the terrestrial systems we studied. Neither of the other papers that include the log-series</w:t>
-      </w:r>
-      <w:r>
-        <w:t xml:space="preserve"> </w:t>
-      </w:r>
-      <w:r>
-        <w:t xml:space="preserve">(Ulrich et al. 2010, Alroy 2015)</w:t>
-      </w:r>
-      <w:r>
-        <w:t xml:space="preserve"> </w:t>
-      </w:r>
-      <w:r>
-        <w:t xml:space="preserve">make this correction and both show that it is still a reasonably competitive model even against those with more parameters.</w:t>
-      </w:r>
-    </w:p>
-    <w:p>
-      <w:pPr>
-        <w:pStyle w:val="BodyText"/>
-      </w:pPr>
-      <w:r>
-        <w:t xml:space="preserve">The relatively similar fit of several commonly used distributions emphasizes the challenge of inferring the processes operating in ecological systems from the form of the abundance distribution. It is already well established that models based on different processes can yield equivalent models of the SAD, i.e., they predict distributions of exactly the same form</w:t>
-      </w:r>
-      <w:r>
-        <w:t xml:space="preserve"> </w:t>
-      </w:r>
-      <w:r>
-        <w:t xml:space="preserve">(Cohen 1968, Boswell and Patil 1971, Pielou 1975, McGill et al. 2007)</w:t>
-      </w:r>
-      <w:r>
-        <w:t xml:space="preserve">. To the extent that SADs are determined by random statistical processes, one might expect the observed distributions to be compatible with a wide variety of different process-based and process-free models</w:t>
-      </w:r>
-      <w:r>
-        <w:t xml:space="preserve"> </w:t>
-      </w:r>
-      <w:r>
-        <w:t xml:space="preserve">(Frank 2009, 2011, Locey and White 2013)</w:t>
-      </w:r>
-      <w:r>
-        <w:t xml:space="preserve">. Regardless of the underlying reason that the models performed similarly, our results indicate that the SAD usually does not contain sufficient information to distinguish among the possible statistical processes---let alone biological processes---with any degree of certainty</w:t>
-      </w:r>
-      <w:r>
-        <w:t xml:space="preserve"> </w:t>
-      </w:r>
-      <w:r>
-        <w:t xml:space="preserve">(Volkov et al. 2005)</w:t>
-      </w:r>
-      <w:r>
-        <w:t xml:space="preserve">, though it is possible that this result differs in marine systems</w:t>
-      </w:r>
-      <w:r>
-        <w:t xml:space="preserve"> </w:t>
-      </w:r>
-      <w:r>
-        <w:t xml:space="preserve">(see Connolly et al. 2014)</w:t>
-      </w:r>
-      <w:r>
-        <w:t xml:space="preserve">. A more promising way to draw inferences about ecological processes is to evaluate each model's ability to simultaneously explain multiple macroecological patterns, rather than relying on a single pattern like the SAD</w:t>
-      </w:r>
-      <w:r>
-        <w:t xml:space="preserve"> </w:t>
-      </w:r>
-      <w:r>
-        <w:t xml:space="preserve">(McGill 2003, McGill et al. 2006, Newman et al. 2014, Xiao et al. 2015)</w:t>
-      </w:r>
-      <w:r>
-        <w:t xml:space="preserve">. It has also been suggested that examining second-order effects, such as the scale-dependence of macroecological patterns</w:t>
-      </w:r>
-      <w:r>
-        <w:t xml:space="preserve"> </w:t>
-      </w:r>
-      <w:r>
-        <w:t xml:space="preserve">(Blonder et al. 2014)</w:t>
-      </w:r>
-      <w:r>
-        <w:t xml:space="preserve"> </w:t>
-      </w:r>
-      <w:r>
-        <w:t xml:space="preserve">or how the parameters of the distribution change across gradients</w:t>
-      </w:r>
-      <w:r>
-        <w:t xml:space="preserve"> </w:t>
-      </w:r>
-      <w:r>
-        <w:t xml:space="preserve">(Mac Nally et al. 2014)</w:t>
-      </w:r>
-      <w:r>
-        <w:t xml:space="preserve">, can provide better inference about process from these kinds of pattern.</w:t>
+        <w:t xml:space="preserve">We thank all of the individuals involved in the collection and provision of the data used in this paper, including the citizen scientists who collect the BBS, CBC, and NABC data, the USGS and CWS scientists and managers, the Audubon Society, the North American Butterfly Association, the USDA Forest Service, the Missouri Botanical Garden, and Alwyn H. Gentry. We also thank all of the scientists who published their raw data allowing it to be combined in Baldridge (2013).</w:t>
       </w:r>
     </w:p>
     <w:p>
       <w:pPr>
         <w:pStyle w:val="Heading1"/>
       </w:pPr>
-      <w:bookmarkStart w:id="37" w:name="acknowledgments"/>
+      <w:bookmarkStart w:id="37" w:name="references"/>
       <w:bookmarkEnd w:id="37"/>
-      <w:r>
-        <w:t xml:space="preserve">Acknowledgments</w:t>
-      </w:r>
-    </w:p>
-    <w:p>
-      <w:pPr>
-        <w:pStyle w:val="FirstParagraph"/>
-      </w:pPr>
-      <w:r>
-        <w:t xml:space="preserve">We thank all of the individuals involved in the collection and provision of the data used in this paper, including the citizen scientists who collect the BBS, CBC, and NABC data, the USGS and CWS scientists and managers, the Audubon Society, the North American Butterfly Association, the USDA Forest Service, the Missouri Botanical Garden, and Alwyn H. Gentry. We also thank all of the scientists who published their raw data allowing it to be combined in Baldridge (2013).</w:t>
-      </w:r>
-    </w:p>
-    <w:p>
-      <w:pPr>
-        <w:pStyle w:val="Heading1"/>
-      </w:pPr>
-      <w:bookmarkStart w:id="38" w:name="references"/>
-      <w:bookmarkEnd w:id="38"/>
       <w:r>
         <w:t xml:space="preserve">References</w:t>
       </w:r>
@@ -2637,6 +2632,14 @@
       </w:pPr>
       <w:r>
         <w:t xml:space="preserve">Xiao, X., D. J. McGlinn, and E. P. White. 2015. A strong test of the maximum entropy theory of ecology. American Naturalist.</w:t>
+      </w:r>
+    </w:p>
+    <w:p>
+      <w:pPr>
+        <w:pStyle w:val="Bibliography"/>
+      </w:pPr>
+      <w:r>
+        <w:t xml:space="preserve">Xiao, X., K. Thibault, D. J. Harris, E. Baldridge, and E. White. 2016. Weecology/macroecotools: V0.4.0.</w:t>
       </w:r>
     </w:p>
     <w:sectPr/>
@@ -2747,7 +2750,7 @@
     </w:lvl>
   </w:abstractNum>
   <w:abstractNum w:abstractNumId="990">
-    <w:nsid w:val="67883869"/>
+    <w:nsid w:val="e0e94a5c"/>
     <w:multiLevelType w:val="multilevel"/>
     <w:lvl w:ilvl="0">
       <w:numFmt w:val="bullet"/>

</xml_diff>

<commit_message>
Update Xiao et al. 2015 citation
</commit_message>
<xml_diff>
--- a/chapter1.docx
+++ b/chapter1.docx
@@ -2631,15 +2631,15 @@
         <w:pStyle w:val="Bibliography"/>
       </w:pPr>
       <w:r>
-        <w:t xml:space="preserve">Xiao, X., D. J. McGlinn, and E. P. White. 2015. A strong test of the maximum entropy theory of ecology. American Naturalist.</w:t>
-      </w:r>
-    </w:p>
-    <w:p>
-      <w:pPr>
-        <w:pStyle w:val="Bibliography"/>
-      </w:pPr>
-      <w:r>
-        <w:t xml:space="preserve">Xiao, X., K. Thibault, D. J. Harris, E. Baldridge, and E. White. 2016. Weecology/macroecotools: V0.4.0.</w:t>
+        <w:t xml:space="preserve">Xiao, X., D. J. McGlinn, and E. P. White. 2015. A strong test of the maximum entropy theory of ecology. The American Naturalist 185:E70–E80.</w:t>
+      </w:r>
+    </w:p>
+    <w:p>
+      <w:pPr>
+        <w:pStyle w:val="Bibliography"/>
+      </w:pPr>
+      <w:r>
+        <w:t xml:space="preserve">Xiao, X., K. Thibault, D. J. Harris, E. Baldridge, and E. White. 2016. Weecology/macroecotools: V0.4.0. Zenodo.</w:t>
       </w:r>
     </w:p>
     <w:sectPr/>
@@ -2750,7 +2750,7 @@
     </w:lvl>
   </w:abstractNum>
   <w:abstractNum w:abstractNumId="990">
-    <w:nsid w:val="e0e94a5c"/>
+    <w:nsid w:val="6226e87c"/>
     <w:multiLevelType w:val="multilevel"/>
     <w:lvl w:ilvl="0">
       <w:numFmt w:val="bullet"/>

</xml_diff>

<commit_message>
Trick Zenodo citation into displaying correctly
</commit_message>
<xml_diff>
--- a/chapter1.docx
+++ b/chapter1.docx
@@ -2639,7 +2639,7 @@
         <w:pStyle w:val="Bibliography"/>
       </w:pPr>
       <w:r>
-        <w:t xml:space="preserve">Xiao, X., K. Thibault, D. J. Harris, E. Baldridge, and E. White. 2016. Weecology/macroecotools: V0.4.0. Zenodo.</w:t>
+        <w:t xml:space="preserve">Xiao, X., K. Thibault, D. J. Harris, E. Baldridge, and E. White. 2016. Weecology/macroecotools: V0.4.0. Zenodo. http://doi.org/10.5281/zenodo.166721.</w:t>
       </w:r>
     </w:p>
     <w:sectPr/>
@@ -2750,7 +2750,7 @@
     </w:lvl>
   </w:abstractNum>
   <w:abstractNum w:abstractNumId="990">
-    <w:nsid w:val="6226e87c"/>
+    <w:nsid w:val="c4759583"/>
     <w:multiLevelType w:val="multilevel"/>
     <w:lvl w:ilvl="0">
       <w:numFmt w:val="bullet"/>

</xml_diff>

<commit_message>
Update archive DOI to the archive for the peerj.2 tag
</commit_message>
<xml_diff>
--- a/chapter1.docx
+++ b/chapter1.docx
@@ -2192,7 +2192,7 @@
         <w:pStyle w:val="Bibliography"/>
       </w:pPr>
       <w:r>
-        <w:t xml:space="preserve">Baldridge, E., D. J. Harris, X. Xiao, and E. P. White. 2016, November. weecology/sad-comparison: First submission to PeerJ.</w:t>
+        <w:t xml:space="preserve">Baldridge, E., D. J. Harris, X. Xiao, and E. P. White. 2016. weecology/sad-comparison: First revision for PeerJ. Zenodo. https://doi.org/10.5281/zenodo.166725.</w:t>
       </w:r>
     </w:p>
     <w:p>
@@ -2750,7 +2750,7 @@
     </w:lvl>
   </w:abstractNum>
   <w:abstractNum w:abstractNumId="990">
-    <w:nsid w:val="c4759583"/>
+    <w:nsid w:val="e6083479"/>
     <w:multiLevelType w:val="multilevel"/>
     <w:lvl w:ilvl="0">
       <w:numFmt w:val="bullet"/>

</xml_diff>